<commit_message>
Brakująca webówka, reorganizacja README, linki do SBC
</commit_message>
<xml_diff>
--- a/INF.04-23.06/INF.04-03-23.06-SG/dokumentacja/egzamin.docx
+++ b/INF.04-23.06/INF.04-03-23.06-SG/dokumentacja/egzamin.docx
@@ -40,6 +40,14 @@
       <w:proofErr w:type="spellStart"/>
       <w:r>
         <w:t>Angular</w:t>
+      </w:r>
+      <w:proofErr w:type="spellEnd"/>
+      <w:r>
+        <w:t xml:space="preserve">, </w:t>
+      </w:r>
+      <w:proofErr w:type="spellStart"/>
+      <w:r>
+        <w:t>React</w:t>
       </w:r>
       <w:proofErr w:type="spellEnd"/>
       <w:r>
@@ -150,6 +158,19 @@
         <w:lastRenderedPageBreak/>
         <w:t>Aplikacja webowa</w:t>
       </w:r>
+    </w:p>
+    <w:p>
+      <w:pPr>
+        <w:pStyle w:val="Nagwek2"/>
+      </w:pPr>
+      <w:r>
+        <w:t>Wersja w </w:t>
+      </w:r>
+      <w:proofErr w:type="spellStart"/>
+      <w:r>
+        <w:t>Angularze</w:t>
+      </w:r>
+      <w:proofErr w:type="spellEnd"/>
     </w:p>
     <w:p>
       <w:pPr>
@@ -356,6 +377,257 @@
             <w:noProof/>
           </w:rPr>
           <w:t>4</w:t>
+        </w:r>
+      </w:fldSimple>
+      <w:r>
+        <w:t>. Zmieniono tytuł filmu oraz gatunek oraz ponownie wciśnięto przycisk "Dodaj".</w:t>
+      </w:r>
+    </w:p>
+    <w:p>
+      <w:pPr>
+        <w:pStyle w:val="Nagwek2"/>
+      </w:pPr>
+      <w:r>
+        <w:t>Wersja w </w:t>
+      </w:r>
+      <w:proofErr w:type="spellStart"/>
+      <w:r>
+        <w:t>React’cie</w:t>
+      </w:r>
+      <w:proofErr w:type="spellEnd"/>
+    </w:p>
+    <w:p>
+      <w:pPr>
+        <w:keepNext/>
+      </w:pPr>
+      <w:r>
+        <w:rPr>
+          <w:noProof/>
+        </w:rPr>
+        <w:drawing>
+          <wp:inline distT="0" distB="0" distL="0" distR="0" wp14:anchorId="071B80C6" wp14:editId="3B2CB323">
+            <wp:extent cx="5760720" cy="3240405"/>
+            <wp:effectExtent l="0" t="0" r="0" b="0"/>
+            <wp:docPr id="1242447023" name="Obraz 1" descr="Obraz zawierający tekst, oprogramowanie, zrzut ekranu, Oprogramowanie multimedialne&#10;&#10;Opis wygenerowany automatycznie"/>
+            <wp:cNvGraphicFramePr>
+              <a:graphicFrameLocks xmlns:a="http://schemas.openxmlformats.org/drawingml/2006/main" noChangeAspect="1"/>
+            </wp:cNvGraphicFramePr>
+            <a:graphic xmlns:a="http://schemas.openxmlformats.org/drawingml/2006/main">
+              <a:graphicData uri="http://schemas.openxmlformats.org/drawingml/2006/picture">
+                <pic:pic xmlns:pic="http://schemas.openxmlformats.org/drawingml/2006/picture">
+                  <pic:nvPicPr>
+                    <pic:cNvPr id="1242447023" name="Obraz 1" descr="Obraz zawierający tekst, oprogramowanie, zrzut ekranu, Oprogramowanie multimedialne&#10;&#10;Opis wygenerowany automatycznie"/>
+                    <pic:cNvPicPr/>
+                  </pic:nvPicPr>
+                  <pic:blipFill>
+                    <a:blip r:embed="rId8" cstate="print">
+                      <a:extLst>
+                        <a:ext uri="{28A0092B-C50C-407E-A947-70E740481C1C}">
+                          <a14:useLocalDpi xmlns:a14="http://schemas.microsoft.com/office/drawing/2010/main" val="0"/>
+                        </a:ext>
+                      </a:extLst>
+                    </a:blip>
+                    <a:stretch>
+                      <a:fillRect/>
+                    </a:stretch>
+                  </pic:blipFill>
+                  <pic:spPr>
+                    <a:xfrm>
+                      <a:off x="0" y="0"/>
+                      <a:ext cx="5760720" cy="3240405"/>
+                    </a:xfrm>
+                    <a:prstGeom prst="rect">
+                      <a:avLst/>
+                    </a:prstGeom>
+                  </pic:spPr>
+                </pic:pic>
+              </a:graphicData>
+            </a:graphic>
+          </wp:inline>
+        </w:drawing>
+      </w:r>
+    </w:p>
+    <w:p>
+      <w:pPr>
+        <w:pStyle w:val="Legenda"/>
+      </w:pPr>
+      <w:r>
+        <w:t xml:space="preserve">Rysunek </w:t>
+      </w:r>
+      <w:fldSimple w:instr=" SEQ Rysunek \* ARABIC ">
+        <w:r>
+          <w:rPr>
+            <w:noProof/>
+          </w:rPr>
+          <w:t>5</w:t>
+        </w:r>
+      </w:fldSimple>
+      <w:r>
+        <w:t xml:space="preserve">. </w:t>
+      </w:r>
+      <w:r>
+        <w:t>Aplikacja w</w:t>
+      </w:r>
+      <w:r>
+        <w:t> </w:t>
+      </w:r>
+      <w:r>
+        <w:t>stanie początkowym.</w:t>
+      </w:r>
+    </w:p>
+    <w:p>
+      <w:pPr>
+        <w:keepNext/>
+      </w:pPr>
+      <w:r>
+        <w:rPr>
+          <w:noProof/>
+        </w:rPr>
+        <w:lastRenderedPageBreak/>
+        <w:drawing>
+          <wp:inline distT="0" distB="0" distL="0" distR="0" wp14:anchorId="0F33BEA6" wp14:editId="7BDF28C9">
+            <wp:extent cx="5760720" cy="3240405"/>
+            <wp:effectExtent l="0" t="0" r="0" b="0"/>
+            <wp:docPr id="56586784" name="Obraz 2" descr="Obraz zawierający tekst, oprogramowanie, zrzut ekranu, Oprogramowanie multimedialne&#10;&#10;Opis wygenerowany automatycznie"/>
+            <wp:cNvGraphicFramePr>
+              <a:graphicFrameLocks xmlns:a="http://schemas.openxmlformats.org/drawingml/2006/main" noChangeAspect="1"/>
+            </wp:cNvGraphicFramePr>
+            <a:graphic xmlns:a="http://schemas.openxmlformats.org/drawingml/2006/main">
+              <a:graphicData uri="http://schemas.openxmlformats.org/drawingml/2006/picture">
+                <pic:pic xmlns:pic="http://schemas.openxmlformats.org/drawingml/2006/picture">
+                  <pic:nvPicPr>
+                    <pic:cNvPr id="56586784" name="Obraz 2" descr="Obraz zawierający tekst, oprogramowanie, zrzut ekranu, Oprogramowanie multimedialne&#10;&#10;Opis wygenerowany automatycznie"/>
+                    <pic:cNvPicPr/>
+                  </pic:nvPicPr>
+                  <pic:blipFill>
+                    <a:blip r:embed="rId9" cstate="print">
+                      <a:extLst>
+                        <a:ext uri="{28A0092B-C50C-407E-A947-70E740481C1C}">
+                          <a14:useLocalDpi xmlns:a14="http://schemas.microsoft.com/office/drawing/2010/main" val="0"/>
+                        </a:ext>
+                      </a:extLst>
+                    </a:blip>
+                    <a:stretch>
+                      <a:fillRect/>
+                    </a:stretch>
+                  </pic:blipFill>
+                  <pic:spPr>
+                    <a:xfrm>
+                      <a:off x="0" y="0"/>
+                      <a:ext cx="5760720" cy="3240405"/>
+                    </a:xfrm>
+                    <a:prstGeom prst="rect">
+                      <a:avLst/>
+                    </a:prstGeom>
+                  </pic:spPr>
+                </pic:pic>
+              </a:graphicData>
+            </a:graphic>
+          </wp:inline>
+        </w:drawing>
+      </w:r>
+    </w:p>
+    <w:p>
+      <w:pPr>
+        <w:pStyle w:val="Legenda"/>
+      </w:pPr>
+      <w:r>
+        <w:t xml:space="preserve">Rysunek </w:t>
+      </w:r>
+      <w:fldSimple w:instr=" SEQ Rysunek \* ARABIC ">
+        <w:r>
+          <w:rPr>
+            <w:noProof/>
+          </w:rPr>
+          <w:t>6</w:t>
+        </w:r>
+      </w:fldSimple>
+      <w:r>
+        <w:t>. Wprowadzono tytuł filmu, wybrano gatunek oraz kliknięto przycisk "Dodaj"; w</w:t>
+      </w:r>
+      <w:r>
+        <w:t> </w:t>
+      </w:r>
+      <w:r>
+        <w:t>konsoli przedstawiono dane o</w:t>
+      </w:r>
+      <w:r>
+        <w:t> </w:t>
+      </w:r>
+      <w:r>
+        <w:t>filmie w</w:t>
+      </w:r>
+      <w:r>
+        <w:t> </w:t>
+      </w:r>
+      <w:r>
+        <w:t>wymaganym formacie.</w:t>
+      </w:r>
+    </w:p>
+    <w:p>
+      <w:pPr>
+        <w:keepNext/>
+      </w:pPr>
+      <w:r>
+        <w:rPr>
+          <w:noProof/>
+        </w:rPr>
+        <w:drawing>
+          <wp:inline distT="0" distB="0" distL="0" distR="0" wp14:anchorId="7052136A" wp14:editId="33E88FBE">
+            <wp:extent cx="5760720" cy="3240405"/>
+            <wp:effectExtent l="0" t="0" r="0" b="0"/>
+            <wp:docPr id="546048304" name="Obraz 3" descr="Obraz zawierający tekst, oprogramowanie, zrzut ekranu, Oprogramowanie multimedialne&#10;&#10;Opis wygenerowany automatycznie"/>
+            <wp:cNvGraphicFramePr>
+              <a:graphicFrameLocks xmlns:a="http://schemas.openxmlformats.org/drawingml/2006/main" noChangeAspect="1"/>
+            </wp:cNvGraphicFramePr>
+            <a:graphic xmlns:a="http://schemas.openxmlformats.org/drawingml/2006/main">
+              <a:graphicData uri="http://schemas.openxmlformats.org/drawingml/2006/picture">
+                <pic:pic xmlns:pic="http://schemas.openxmlformats.org/drawingml/2006/picture">
+                  <pic:nvPicPr>
+                    <pic:cNvPr id="546048304" name="Obraz 3" descr="Obraz zawierający tekst, oprogramowanie, zrzut ekranu, Oprogramowanie multimedialne&#10;&#10;Opis wygenerowany automatycznie"/>
+                    <pic:cNvPicPr/>
+                  </pic:nvPicPr>
+                  <pic:blipFill>
+                    <a:blip r:embed="rId10" cstate="print">
+                      <a:extLst>
+                        <a:ext uri="{28A0092B-C50C-407E-A947-70E740481C1C}">
+                          <a14:useLocalDpi xmlns:a14="http://schemas.microsoft.com/office/drawing/2010/main" val="0"/>
+                        </a:ext>
+                      </a:extLst>
+                    </a:blip>
+                    <a:stretch>
+                      <a:fillRect/>
+                    </a:stretch>
+                  </pic:blipFill>
+                  <pic:spPr>
+                    <a:xfrm>
+                      <a:off x="0" y="0"/>
+                      <a:ext cx="5760720" cy="3240405"/>
+                    </a:xfrm>
+                    <a:prstGeom prst="rect">
+                      <a:avLst/>
+                    </a:prstGeom>
+                  </pic:spPr>
+                </pic:pic>
+              </a:graphicData>
+            </a:graphic>
+          </wp:inline>
+        </w:drawing>
+      </w:r>
+    </w:p>
+    <w:p>
+      <w:pPr>
+        <w:pStyle w:val="Legenda"/>
+      </w:pPr>
+      <w:r>
+        <w:t xml:space="preserve">Rysunek </w:t>
+      </w:r>
+      <w:fldSimple w:instr=" SEQ Rysunek \* ARABIC ">
+        <w:r>
+          <w:rPr>
+            <w:noProof/>
+          </w:rPr>
+          <w:t>7</w:t>
         </w:r>
       </w:fldSimple>
       <w:r>
@@ -794,6 +1066,28 @@
       <w:szCs w:val="32"/>
     </w:rPr>
   </w:style>
+  <w:style w:type="paragraph" w:styleId="Nagwek2">
+    <w:name w:val="heading 2"/>
+    <w:basedOn w:val="Normalny"/>
+    <w:next w:val="Normalny"/>
+    <w:link w:val="Nagwek2Znak"/>
+    <w:uiPriority w:val="9"/>
+    <w:unhideWhenUsed/>
+    <w:qFormat/>
+    <w:rsid w:val="00587CC1"/>
+    <w:pPr>
+      <w:keepNext/>
+      <w:keepLines/>
+      <w:spacing w:before="40" w:after="0"/>
+      <w:outlineLvl w:val="1"/>
+    </w:pPr>
+    <w:rPr>
+      <w:rFonts w:asciiTheme="majorHAnsi" w:eastAsiaTheme="majorEastAsia" w:hAnsiTheme="majorHAnsi" w:cstheme="majorBidi"/>
+      <w:color w:val="2F5496" w:themeColor="accent1" w:themeShade="BF"/>
+      <w:sz w:val="26"/>
+      <w:szCs w:val="26"/>
+    </w:rPr>
+  </w:style>
   <w:style w:type="character" w:default="1" w:styleId="Domylnaczcionkaakapitu">
     <w:name w:val="Default Paragraph Font"/>
     <w:uiPriority w:val="1"/>
@@ -851,6 +1145,19 @@
       <w:color w:val="44546A" w:themeColor="text2"/>
       <w:sz w:val="18"/>
       <w:szCs w:val="18"/>
+    </w:rPr>
+  </w:style>
+  <w:style w:type="character" w:customStyle="1" w:styleId="Nagwek2Znak">
+    <w:name w:val="Nagłówek 2 Znak"/>
+    <w:basedOn w:val="Domylnaczcionkaakapitu"/>
+    <w:link w:val="Nagwek2"/>
+    <w:uiPriority w:val="9"/>
+    <w:rsid w:val="00587CC1"/>
+    <w:rPr>
+      <w:rFonts w:asciiTheme="majorHAnsi" w:eastAsiaTheme="majorEastAsia" w:hAnsiTheme="majorHAnsi" w:cstheme="majorBidi"/>
+      <w:color w:val="2F5496" w:themeColor="accent1" w:themeShade="BF"/>
+      <w:sz w:val="26"/>
+      <w:szCs w:val="26"/>
     </w:rPr>
   </w:style>
 </w:styles>

</xml_diff>